<commit_message>
Update Werkversie Programma 0.98.1-Kern.docx
</commit_message>
<xml_diff>
--- a/input/Werkversie Programma 0.98.1-Kern.docx
+++ b/input/Werkversie Programma 0.98.1-Kern.docx
@@ -55,11 +55,21 @@
       <w:r>
         <w:tab/>
       </w:r>
-      <w:fldSimple w:instr=" DOCVARIABLE  ID01 ">
-        <w:r>
-          <w:t>programma</w:t>
-        </w:r>
-      </w:fldSimple>
+      <w:r>
+        <w:fldChar w:fldCharType="begin"/>
+      </w:r>
+      <w:r>
+        <w:instrText xml:space="preserve"> DOCVARIABLE  ID01 </w:instrText>
+      </w:r>
+      <w:r>
+        <w:fldChar w:fldCharType="separate"/>
+      </w:r>
+      <w:r>
+        <w:t>programma</w:t>
+      </w:r>
+      <w:r>
+        <w:fldChar w:fldCharType="end"/>
+      </w:r>
     </w:p>
     <w:p>
       <w:pPr>
@@ -71,11 +81,21 @@
       <w:r>
         <w:tab/>
       </w:r>
-      <w:fldSimple w:instr=" DOCVARIABLE  ID03 ">
-        <w:r>
-          <w:t>prg</w:t>
-        </w:r>
-      </w:fldSimple>
+      <w:r>
+        <w:fldChar w:fldCharType="begin"/>
+      </w:r>
+      <w:r>
+        <w:instrText xml:space="preserve"> DOCVARIABLE  ID03 </w:instrText>
+      </w:r>
+      <w:r>
+        <w:fldChar w:fldCharType="separate"/>
+      </w:r>
+      <w:r>
+        <w:t>prg</w:t>
+      </w:r>
+      <w:r>
+        <w:fldChar w:fldCharType="end"/>
+      </w:r>
     </w:p>
     <w:p>
       <w:pPr>
@@ -87,11 +107,21 @@
       <w:r>
         <w:tab/>
       </w:r>
-      <w:fldSimple w:instr=" DOCVARIABLE  ID04 ">
-        <w:r>
-          <w:t>0.98.1-kern</w:t>
-        </w:r>
-      </w:fldSimple>
+      <w:r>
+        <w:fldChar w:fldCharType="begin"/>
+      </w:r>
+      <w:r>
+        <w:instrText xml:space="preserve"> DOCVARIABLE  ID04 </w:instrText>
+      </w:r>
+      <w:r>
+        <w:fldChar w:fldCharType="separate"/>
+      </w:r>
+      <w:r>
+        <w:t>0.98.1-kern</w:t>
+      </w:r>
+      <w:r>
+        <w:fldChar w:fldCharType="end"/>
+      </w:r>
     </w:p>
     <w:p>
       <w:pPr>
@@ -103,11 +133,21 @@
       <w:r>
         <w:tab/>
       </w:r>
-      <w:fldSimple w:instr=" DOCVARIABLE  ID05 ">
-        <w:r>
-          <w:t>STandaard Officiële Publicaties met ToepassingsProfielen voor OmgevingsDocumenten (STOP/TPOD)</w:t>
-        </w:r>
-      </w:fldSimple>
+      <w:r>
+        <w:fldChar w:fldCharType="begin"/>
+      </w:r>
+      <w:r>
+        <w:instrText xml:space="preserve"> DOCVARIABLE  ID05 </w:instrText>
+      </w:r>
+      <w:r>
+        <w:fldChar w:fldCharType="separate"/>
+      </w:r>
+      <w:r>
+        <w:t>STandaard Officiële Publicaties met ToepassingsProfielen voor OmgevingsDocumenten (STOP/TPOD)</w:t>
+      </w:r>
+      <w:r>
+        <w:fldChar w:fldCharType="end"/>
+      </w:r>
     </w:p>
     <w:p>
       <w:pPr>
@@ -119,11 +159,21 @@
       <w:r>
         <w:tab/>
       </w:r>
-      <w:fldSimple w:instr=" DOCVARIABLE  ID06 ">
-        <w:r>
-          <w:t>PR33</w:t>
-        </w:r>
-      </w:fldSimple>
+      <w:r>
+        <w:fldChar w:fldCharType="begin"/>
+      </w:r>
+      <w:r>
+        <w:instrText xml:space="preserve"> DOCVARIABLE  ID06 </w:instrText>
+      </w:r>
+      <w:r>
+        <w:fldChar w:fldCharType="separate"/>
+      </w:r>
+      <w:r>
+        <w:t>PR33</w:t>
+      </w:r>
+      <w:r>
+        <w:fldChar w:fldCharType="end"/>
+      </w:r>
     </w:p>
     <w:p>
       <w:pPr>
@@ -140,11 +190,21 @@
       <w:r>
         <w:tab/>
       </w:r>
-      <w:fldSimple w:instr=" DOCVARIABLE  ID07 ">
-        <w:r>
-          <w:t>Sandra van Wijngaarden</w:t>
-        </w:r>
-      </w:fldSimple>
+      <w:r>
+        <w:fldChar w:fldCharType="begin"/>
+      </w:r>
+      <w:r>
+        <w:instrText xml:space="preserve"> DOCVARIABLE  ID07 </w:instrText>
+      </w:r>
+      <w:r>
+        <w:fldChar w:fldCharType="separate"/>
+      </w:r>
+      <w:r>
+        <w:t>Sandra van Wijngaarden</w:t>
+      </w:r>
+      <w:r>
+        <w:fldChar w:fldCharType="end"/>
+      </w:r>
     </w:p>
     <w:p>
       <w:pPr>
@@ -15375,6 +15435,9 @@
       <w:bookmarkStart w:id="27" w:name="_Toc18565438"/>
       <w:bookmarkStart w:id="28" w:name="_Toc26966629"/>
       <w:r>
+        <w:t>lguhnion</w:t>
+      </w:r>
+      <w:r>
         <w:t>Aanleiding</w:t>
       </w:r>
       <w:bookmarkEnd w:id="24"/>
@@ -16345,19 +16408,42 @@
       <w:r>
         <w:t xml:space="preserve"> beschrijft de juridische, inhoudelijke en procedurele aspecten van </w:t>
       </w:r>
-      <w:fldSimple w:instr=" DOCVARIABLE ID01+ ">
-        <w:r>
-          <w:t>het programma</w:t>
-        </w:r>
-      </w:fldSimple>
+      <w:r>
+        <w:fldChar w:fldCharType="begin"/>
+      </w:r>
+      <w:r>
+        <w:instrText xml:space="preserve"> DOCVARIABLE ID01+ </w:instrText>
+      </w:r>
+      <w:r>
+        <w:fldChar w:fldCharType="separate"/>
+      </w:r>
+      <w:r>
+        <w:t>het programma</w:t>
+      </w:r>
+      <w:r>
+        <w:fldChar w:fldCharType="end"/>
+      </w:r>
       <w:r>
         <w:t xml:space="preserve"> en andere instrumenten die op </w:t>
       </w:r>
-      <w:fldSimple w:instr=" DOCVARIABLE ID01+ ">
-        <w:r>
-          <w:t>het programma</w:t>
-        </w:r>
-      </w:fldSimple>
+      <w:r>
+        <w:fldChar w:fldCharType="begin"/>
+      </w:r>
+      <w:r>
+        <w:instrText xml:space="preserve"> DOCVAR</w:instrText>
+      </w:r>
+      <w:r>
+        <w:instrText xml:space="preserve">IABLE ID01+ </w:instrText>
+      </w:r>
+      <w:r>
+        <w:fldChar w:fldCharType="separate"/>
+      </w:r>
+      <w:r>
+        <w:t>het programma</w:t>
+      </w:r>
+      <w:r>
+        <w:fldChar w:fldCharType="end"/>
+      </w:r>
       <w:r>
         <w:t xml:space="preserve"> inwerken. Ook de overgangsfase na inwerkingtreden van de Omgevingswet komt aan de orde. </w:t>
       </w:r>
@@ -16408,11 +16494,21 @@
       <w:r>
         <w:t xml:space="preserve"> van </w:t>
       </w:r>
-      <w:fldSimple w:instr=" DOCVARIABLE ID01+ ">
-        <w:r>
-          <w:t>het programma</w:t>
-        </w:r>
-      </w:fldSimple>
+      <w:r>
+        <w:fldChar w:fldCharType="begin"/>
+      </w:r>
+      <w:r>
+        <w:instrText xml:space="preserve"> DOCVARIABLE ID01+ </w:instrText>
+      </w:r>
+      <w:r>
+        <w:fldChar w:fldCharType="separate"/>
+      </w:r>
+      <w:r>
+        <w:t>het programma</w:t>
+      </w:r>
+      <w:r>
+        <w:fldChar w:fldCharType="end"/>
+      </w:r>
       <w:r>
         <w:t>; daarna worden de hoofdlijnen van annoteren, waardelijsten en presentatiemodel toegelicht.</w:t>
       </w:r>
@@ -16423,11 +16519,21 @@
         <w:lastRenderedPageBreak/>
         <w:t xml:space="preserve">Deel B is volledig gewijd aan de modellering van </w:t>
       </w:r>
-      <w:fldSimple w:instr=" DOCVARIABLE ID01+ ">
-        <w:r>
-          <w:t>het programma</w:t>
-        </w:r>
-      </w:fldSimple>
+      <w:r>
+        <w:fldChar w:fldCharType="begin"/>
+      </w:r>
+      <w:r>
+        <w:instrText xml:space="preserve"> DOCVARIABLE ID01+ </w:instrText>
+      </w:r>
+      <w:r>
+        <w:fldChar w:fldCharType="separate"/>
+      </w:r>
+      <w:r>
+        <w:t>het programma</w:t>
+      </w:r>
+      <w:r>
+        <w:fldChar w:fldCharType="end"/>
+      </w:r>
       <w:r>
         <w:t xml:space="preserve">. Hoofdstuk </w:t>
       </w:r>
@@ -16452,11 +16558,21 @@
       <w:r>
         <w:t xml:space="preserve">beschrijft de besluitonderdelen waaruit een besluit tot vaststelling of wijziging van </w:t>
       </w:r>
-      <w:fldSimple w:instr=" DOCVARIABLE ID01+ ">
-        <w:r>
-          <w:t>het programma</w:t>
-        </w:r>
-      </w:fldSimple>
+      <w:r>
+        <w:fldChar w:fldCharType="begin"/>
+      </w:r>
+      <w:r>
+        <w:instrText xml:space="preserve"> DOCVARIABLE ID01+ </w:instrText>
+      </w:r>
+      <w:r>
+        <w:fldChar w:fldCharType="separate"/>
+      </w:r>
+      <w:r>
+        <w:t>het programma</w:t>
+      </w:r>
+      <w:r>
+        <w:fldChar w:fldCharType="end"/>
+      </w:r>
       <w:r>
         <w:t xml:space="preserve"> </w:t>
       </w:r>
@@ -16466,11 +16582,21 @@
       <w:r>
         <w:t xml:space="preserve">het verschil tussen de actuele geldende versie van </w:t>
       </w:r>
-      <w:fldSimple w:instr=" DOCVARIABLE ID01+ ">
-        <w:r>
-          <w:t>het programma</w:t>
-        </w:r>
-      </w:fldSimple>
+      <w:r>
+        <w:fldChar w:fldCharType="begin"/>
+      </w:r>
+      <w:r>
+        <w:instrText xml:space="preserve"> DOCVARIABLE ID01+ </w:instrText>
+      </w:r>
+      <w:r>
+        <w:fldChar w:fldCharType="separate"/>
+      </w:r>
+      <w:r>
+        <w:t>het programma</w:t>
+      </w:r>
+      <w:r>
+        <w:fldChar w:fldCharType="end"/>
+      </w:r>
       <w:r>
         <w:t xml:space="preserve"> en de geconsolideerde versie daarvan.</w:t>
       </w:r>
@@ -16503,11 +16629,21 @@
       <w:r>
         <w:t xml:space="preserve"> en de toepassing daarvan op </w:t>
       </w:r>
-      <w:fldSimple w:instr=" DOCVARIABLE ID01+ ">
-        <w:r>
-          <w:t>het programma</w:t>
-        </w:r>
-      </w:fldSimple>
+      <w:r>
+        <w:fldChar w:fldCharType="begin"/>
+      </w:r>
+      <w:r>
+        <w:instrText xml:space="preserve"> DOCVARIABLE ID01+ </w:instrText>
+      </w:r>
+      <w:r>
+        <w:fldChar w:fldCharType="separate"/>
+      </w:r>
+      <w:r>
+        <w:t>het programma</w:t>
+      </w:r>
+      <w:r>
+        <w:fldChar w:fldCharType="end"/>
+      </w:r>
       <w:r>
         <w:t xml:space="preserve">. </w:t>
       </w:r>
@@ -16603,11 +16739,21 @@
       <w:r>
         <w:t xml:space="preserve">toegelicht hoe het annoteren van </w:t>
       </w:r>
-      <w:fldSimple w:instr=" DOCVARIABLE ID01+ ">
-        <w:r>
-          <w:t>het programma</w:t>
-        </w:r>
-      </w:fldSimple>
+      <w:r>
+        <w:fldChar w:fldCharType="begin"/>
+      </w:r>
+      <w:r>
+        <w:instrText xml:space="preserve"> DOCVARIABLE ID01+ </w:instrText>
+      </w:r>
+      <w:r>
+        <w:fldChar w:fldCharType="separate"/>
+      </w:r>
+      <w:r>
+        <w:t>het programma</w:t>
+      </w:r>
+      <w:r>
+        <w:fldChar w:fldCharType="end"/>
+      </w:r>
       <w:r>
         <w:t xml:space="preserve"> met IMOW-objecten </w:t>
       </w:r>
@@ -16641,19 +16787,39 @@
       <w:r>
         <w:t xml:space="preserve">Dit toepassingsprofiel stelt een aantal (overwegend technische en structurerende) normen voor het opstellen van </w:t>
       </w:r>
-      <w:fldSimple w:instr=" DOCVARIABLE ID01+ ">
-        <w:r>
-          <w:t>het programma</w:t>
-        </w:r>
-      </w:fldSimple>
+      <w:r>
+        <w:fldChar w:fldCharType="begin"/>
+      </w:r>
+      <w:r>
+        <w:instrText xml:space="preserve"> DOCVARIABLE ID01+ </w:instrText>
+      </w:r>
+      <w:r>
+        <w:fldChar w:fldCharType="separate"/>
+      </w:r>
+      <w:r>
+        <w:t>het programma</w:t>
+      </w:r>
+      <w:r>
+        <w:fldChar w:fldCharType="end"/>
+      </w:r>
       <w:r>
         <w:t xml:space="preserve">. Voorbeelden daarvan zijn het aantal besluitonderdelen waaruit een besluit tot wijziging van </w:t>
       </w:r>
-      <w:fldSimple w:instr=" DOCVARIABLE ID01+ ">
-        <w:r>
-          <w:t>het programma</w:t>
-        </w:r>
-      </w:fldSimple>
+      <w:r>
+        <w:fldChar w:fldCharType="begin"/>
+      </w:r>
+      <w:r>
+        <w:instrText xml:space="preserve"> DOCVARIABLE ID01+ </w:instrText>
+      </w:r>
+      <w:r>
+        <w:fldChar w:fldCharType="separate"/>
+      </w:r>
+      <w:r>
+        <w:t>het programma</w:t>
+      </w:r>
+      <w:r>
+        <w:fldChar w:fldCharType="end"/>
+      </w:r>
       <w:r>
         <w:t xml:space="preserve"> moet bestaan, de eigenschappen die nodig zijn om een bepaalde annotatie vast te leggen en de manier waarop de relatie tussen tekst en </w:t>
       </w:r>
@@ -17385,11 +17551,21 @@
       <w:r>
         <w:t xml:space="preserve">In de Omgevingswet zijn geen eisen gesteld aan de vorm en inhoud van een </w:t>
       </w:r>
-      <w:fldSimple w:instr=" DOCVARIABLE ID01 ">
-        <w:r>
-          <w:t>programma</w:t>
-        </w:r>
-      </w:fldSimple>
+      <w:r>
+        <w:fldChar w:fldCharType="begin"/>
+      </w:r>
+      <w:r>
+        <w:instrText xml:space="preserve"> DOCVARIABLE ID01 </w:instrText>
+      </w:r>
+      <w:r>
+        <w:fldChar w:fldCharType="separate"/>
+      </w:r>
+      <w:r>
+        <w:t>programma</w:t>
+      </w:r>
+      <w:r>
+        <w:fldChar w:fldCharType="end"/>
+      </w:r>
       <w:r>
         <w:t xml:space="preserve">. Het staat het bevoegd gezag </w:t>
       </w:r>
@@ -18776,11 +18952,21 @@
             <w:pPr>
               <w:pStyle w:val="Opsommingtekens1"/>
             </w:pPr>
-            <w:fldSimple w:instr=" DOCVARIABLE ID01 ">
-              <w:r>
-                <w:t>programma</w:t>
-              </w:r>
-            </w:fldSimple>
+            <w:r>
+              <w:fldChar w:fldCharType="begin"/>
+            </w:r>
+            <w:r>
+              <w:instrText xml:space="preserve"> DOCVARIABLE ID01 </w:instrText>
+            </w:r>
+            <w:r>
+              <w:fldChar w:fldCharType="separate"/>
+            </w:r>
+            <w:r>
+              <w:t>programma</w:t>
+            </w:r>
+            <w:r>
+              <w:fldChar w:fldCharType="end"/>
+            </w:r>
           </w:p>
         </w:tc>
       </w:tr>
@@ -19271,11 +19457,21 @@
       <w:r>
         <w:t xml:space="preserve">daarmee niet van toepassing voor </w:t>
       </w:r>
-      <w:fldSimple w:instr=" DOCVARIABLE ID01+ ">
-        <w:r>
-          <w:t>het programma</w:t>
-        </w:r>
-      </w:fldSimple>
+      <w:r>
+        <w:fldChar w:fldCharType="begin"/>
+      </w:r>
+      <w:r>
+        <w:instrText xml:space="preserve"> DOCVARIABLE ID01+ </w:instrText>
+      </w:r>
+      <w:r>
+        <w:fldChar w:fldCharType="separate"/>
+      </w:r>
+      <w:r>
+        <w:t>het programma</w:t>
+      </w:r>
+      <w:r>
+        <w:fldChar w:fldCharType="end"/>
+      </w:r>
       <w:r>
         <w:t>.</w:t>
       </w:r>
@@ -19433,11 +19629,21 @@
         <w:lastRenderedPageBreak/>
         <w:t xml:space="preserve">ook impliciet- specifiekere bepalingen over de kenmerken van </w:t>
       </w:r>
-      <w:fldSimple w:instr=" DOCVARIABLE ID01+ ">
-        <w:r>
-          <w:t>het programma</w:t>
-        </w:r>
-      </w:fldSimple>
+      <w:r>
+        <w:fldChar w:fldCharType="begin"/>
+      </w:r>
+      <w:r>
+        <w:instrText xml:space="preserve"> DOCVARIABLE ID01+ </w:instrText>
+      </w:r>
+      <w:r>
+        <w:fldChar w:fldCharType="separate"/>
+      </w:r>
+      <w:r>
+        <w:t>het programma</w:t>
+      </w:r>
+      <w:r>
+        <w:fldChar w:fldCharType="end"/>
+      </w:r>
       <w:r>
         <w:t>, zoals beginselen, aanpak en participatie die van toepassing zijn.</w:t>
       </w:r>
@@ -19468,11 +19674,21 @@
       <w:r>
         <w:t xml:space="preserve">onderwerpen die in </w:t>
       </w:r>
-      <w:fldSimple w:instr=" DOCVARIABLE ID01+ ">
-        <w:r>
-          <w:t>het programma</w:t>
-        </w:r>
-      </w:fldSimple>
+      <w:r>
+        <w:fldChar w:fldCharType="begin"/>
+      </w:r>
+      <w:r>
+        <w:instrText xml:space="preserve"> DOCVARIABLE ID01+ </w:instrText>
+      </w:r>
+      <w:r>
+        <w:fldChar w:fldCharType="separate"/>
+      </w:r>
+      <w:r>
+        <w:t>het programma</w:t>
+      </w:r>
+      <w:r>
+        <w:fldChar w:fldCharType="end"/>
+      </w:r>
       <w:r>
         <w:t xml:space="preserve"> aan de orde kunnen komen. Aan Rijk, provincies en gemeenten worden geen verplichtingen gesteld over de inhoud en wijze waarop zij invulling geven aan hun integrale strategische visie op de fysieke leefomgeving. Voor de samenstelling van deze tabel is gebruik gemaakt van de Omgevings-wet met de voorgenomen wijzigingen die door het wetsontwerp Invoeringswet Omgevings-wet (juli 2018) in de Omgevingswet worden aangebracht.</w:t>
       </w:r>
@@ -20003,11 +20219,21 @@
       <w:r>
         <w:t xml:space="preserve">Deze paragraaf is niet van toepassing op </w:t>
       </w:r>
-      <w:fldSimple w:instr=" DOCVARIABLE ID01+ ">
-        <w:r>
-          <w:t>het programma</w:t>
-        </w:r>
-      </w:fldSimple>
+      <w:r>
+        <w:fldChar w:fldCharType="begin"/>
+      </w:r>
+      <w:r>
+        <w:instrText xml:space="preserve"> DOCVARIABLE ID01+ </w:instrText>
+      </w:r>
+      <w:r>
+        <w:fldChar w:fldCharType="separate"/>
+      </w:r>
+      <w:r>
+        <w:t>het programma</w:t>
+      </w:r>
+      <w:r>
+        <w:fldChar w:fldCharType="end"/>
+      </w:r>
       <w:r>
         <w:t>.</w:t>
       </w:r>
@@ -20080,11 +20306,21 @@
       <w:r>
         <w:t xml:space="preserve">Deze paragraaf is niet van toepassing op </w:t>
       </w:r>
-      <w:fldSimple w:instr=" DOCVARIABLE ID01+ ">
-        <w:r>
-          <w:t>het programma</w:t>
-        </w:r>
-      </w:fldSimple>
+      <w:r>
+        <w:fldChar w:fldCharType="begin"/>
+      </w:r>
+      <w:r>
+        <w:instrText xml:space="preserve"> DOCVARIABLE ID01+ </w:instrText>
+      </w:r>
+      <w:r>
+        <w:fldChar w:fldCharType="separate"/>
+      </w:r>
+      <w:r>
+        <w:t>het programma</w:t>
+      </w:r>
+      <w:r>
+        <w:fldChar w:fldCharType="end"/>
+      </w:r>
       <w:r>
         <w:t>.</w:t>
       </w:r>
@@ -21488,11 +21724,21 @@
       <w:r>
         <w:t xml:space="preserve">versie van </w:t>
       </w:r>
-      <w:fldSimple w:instr=" DOCVARIABLE ID01+ ">
-        <w:r>
-          <w:t>het programma</w:t>
-        </w:r>
-      </w:fldSimple>
+      <w:r>
+        <w:fldChar w:fldCharType="begin"/>
+      </w:r>
+      <w:r>
+        <w:instrText xml:space="preserve"> DOCVARIABLE ID01+ </w:instrText>
+      </w:r>
+      <w:r>
+        <w:fldChar w:fldCharType="separate"/>
+      </w:r>
+      <w:r>
+        <w:t>het programma</w:t>
+      </w:r>
+      <w:r>
+        <w:fldChar w:fldCharType="end"/>
+      </w:r>
       <w:r>
         <w:t xml:space="preserve">. </w:t>
       </w:r>
@@ -21980,19 +22226,39 @@
       <w:r>
         <w:t xml:space="preserve"> van </w:t>
       </w:r>
-      <w:fldSimple w:instr=" DOCVARIABLE ID01+ ">
-        <w:r>
-          <w:t>het programma</w:t>
-        </w:r>
-      </w:fldSimple>
+      <w:r>
+        <w:fldChar w:fldCharType="begin"/>
+      </w:r>
+      <w:r>
+        <w:instrText xml:space="preserve"> DOCVARIABLE ID01+ </w:instrText>
+      </w:r>
+      <w:r>
+        <w:fldChar w:fldCharType="separate"/>
+      </w:r>
+      <w:r>
+        <w:t>het programma</w:t>
+      </w:r>
+      <w:r>
+        <w:fldChar w:fldCharType="end"/>
+      </w:r>
       <w:r>
         <w:t xml:space="preserve"> beschreven. Er zullen echter ook vaak besluiten tot wijziging van </w:t>
       </w:r>
-      <w:fldSimple w:instr=" DOCVARIABLE ID01+ ">
-        <w:r>
-          <w:t>het programma</w:t>
-        </w:r>
-      </w:fldSimple>
+      <w:r>
+        <w:fldChar w:fldCharType="begin"/>
+      </w:r>
+      <w:r>
+        <w:instrText xml:space="preserve"> DOCVARIABLE ID01+ </w:instrText>
+      </w:r>
+      <w:r>
+        <w:fldChar w:fldCharType="separate"/>
+      </w:r>
+      <w:r>
+        <w:t>het programma</w:t>
+      </w:r>
+      <w:r>
+        <w:fldChar w:fldCharType="end"/>
+      </w:r>
       <w:r>
         <w:t xml:space="preserve"> genomen worden. Hoe wijzigingsbesluiten er voor de bekendmaking en consolidatie uit moeten zien en hoe ze moeten worden aangeleverd, is beschreven in de STOP-documentatie. Hoe het wijzigen van IMOW-objecten in </w:t>
       </w:r>
@@ -22463,11 +22729,21 @@
       <w:r>
         <w:t xml:space="preserve"> van </w:t>
       </w:r>
-      <w:fldSimple w:instr=" DOCVARIABLE ID01+ ">
-        <w:r>
-          <w:t>het programma</w:t>
-        </w:r>
-      </w:fldSimple>
+      <w:r>
+        <w:fldChar w:fldCharType="begin"/>
+      </w:r>
+      <w:r>
+        <w:instrText xml:space="preserve"> DOCVARIABLE ID01+ </w:instrText>
+      </w:r>
+      <w:r>
+        <w:fldChar w:fldCharType="separate"/>
+      </w:r>
+      <w:r>
+        <w:t>het programma</w:t>
+      </w:r>
+      <w:r>
+        <w:fldChar w:fldCharType="end"/>
+      </w:r>
       <w:r>
         <w:t xml:space="preserve">. In hoofdstuk </w:t>
       </w:r>
@@ -22489,11 +22765,21 @@
       <w:r>
         <w:t xml:space="preserve"> wordt het tekstmodel beschreven en de toepassing daarvan op </w:t>
       </w:r>
-      <w:fldSimple w:instr=" DOCVARIABLE ID01+ ">
-        <w:r>
-          <w:t>het programma</w:t>
-        </w:r>
-      </w:fldSimple>
+      <w:r>
+        <w:fldChar w:fldCharType="begin"/>
+      </w:r>
+      <w:r>
+        <w:instrText xml:space="preserve"> DOCVARIABLE ID01+ </w:instrText>
+      </w:r>
+      <w:r>
+        <w:fldChar w:fldCharType="separate"/>
+      </w:r>
+      <w:r>
+        <w:t>het programma</w:t>
+      </w:r>
+      <w:r>
+        <w:fldChar w:fldCharType="end"/>
+      </w:r>
       <w:r>
         <w:t xml:space="preserve">. Hoofdstuk </w:t>
       </w:r>
@@ -22709,11 +22995,21 @@
       <w:r>
         <w:t xml:space="preserve">Een </w:t>
       </w:r>
-      <w:fldSimple w:instr=" DOCVARIABLE ID01 ">
-        <w:r>
-          <w:t>programma</w:t>
-        </w:r>
-      </w:fldSimple>
+      <w:r>
+        <w:fldChar w:fldCharType="begin"/>
+      </w:r>
+      <w:r>
+        <w:instrText xml:space="preserve"> DOCVARIABLE ID01 </w:instrText>
+      </w:r>
+      <w:r>
+        <w:fldChar w:fldCharType="separate"/>
+      </w:r>
+      <w:r>
+        <w:t>programma</w:t>
+      </w:r>
+      <w:r>
+        <w:fldChar w:fldCharType="end"/>
+      </w:r>
       <w:r>
         <w:t xml:space="preserve"> heeft een vrijetekststructuur en kent </w:t>
       </w:r>
@@ -22743,33 +23039,63 @@
       <w:r>
         <w:t xml:space="preserve">Voor </w:t>
       </w:r>
-      <w:fldSimple w:instr=" DOCVARIABLE ID01+ ">
-        <w:r>
-          <w:t>het programma</w:t>
-        </w:r>
-      </w:fldSimple>
+      <w:r>
+        <w:fldChar w:fldCharType="begin"/>
+      </w:r>
+      <w:r>
+        <w:instrText xml:space="preserve"> DOCVARIABLE ID01+ </w:instrText>
+      </w:r>
+      <w:r>
+        <w:fldChar w:fldCharType="separate"/>
+      </w:r>
+      <w:r>
+        <w:t>het programma</w:t>
+      </w:r>
+      <w:r>
+        <w:fldChar w:fldCharType="end"/>
+      </w:r>
       <w:r>
         <w:t xml:space="preserve"> </w:t>
       </w:r>
       <w:r>
         <w:t xml:space="preserve">geldt dat het bevoegd gezag de inhoud van </w:t>
       </w:r>
-      <w:fldSimple w:instr=" DOCVARIABLE ID01+ ">
-        <w:r>
-          <w:t>het programma</w:t>
-        </w:r>
-      </w:fldSimple>
+      <w:r>
+        <w:fldChar w:fldCharType="begin"/>
+      </w:r>
+      <w:r>
+        <w:instrText xml:space="preserve"> DOCVARIABLE ID01+ </w:instrText>
+      </w:r>
+      <w:r>
+        <w:fldChar w:fldCharType="separate"/>
+      </w:r>
+      <w:r>
+        <w:t>het programma</w:t>
+      </w:r>
+      <w:r>
+        <w:fldChar w:fldCharType="end"/>
+      </w:r>
       <w:r>
         <w:t xml:space="preserve"> </w:t>
       </w:r>
       <w:r>
         <w:t xml:space="preserve">inclusief het besluit tot vaststelling (of wijziging) van </w:t>
       </w:r>
-      <w:fldSimple w:instr=" DOCVARIABLE ID01+ ">
-        <w:r>
-          <w:t>het programma</w:t>
-        </w:r>
-      </w:fldSimple>
+      <w:r>
+        <w:fldChar w:fldCharType="begin"/>
+      </w:r>
+      <w:r>
+        <w:instrText xml:space="preserve"> DOCVARIABLE ID01+ </w:instrText>
+      </w:r>
+      <w:r>
+        <w:fldChar w:fldCharType="separate"/>
+      </w:r>
+      <w:r>
+        <w:t>het programma</w:t>
+      </w:r>
+      <w:r>
+        <w:fldChar w:fldCharType="end"/>
+      </w:r>
       <w:r>
         <w:t>, aanlevert via de LVBB aan het DSO.</w:t>
       </w:r>
@@ -22792,11 +23118,21 @@
       <w:r>
         <w:t xml:space="preserve">Dit deel van het besluit bestaat uit de vaststellingsdocumenten en de motivering van het besluit tot vaststelling c.q. wijziging van </w:t>
       </w:r>
-      <w:fldSimple w:instr=" DOCVARIABLE ID01+ ">
-        <w:r>
-          <w:t>het programma</w:t>
-        </w:r>
-      </w:fldSimple>
+      <w:r>
+        <w:fldChar w:fldCharType="begin"/>
+      </w:r>
+      <w:r>
+        <w:instrText xml:space="preserve"> DOCVARIABLE ID01+ </w:instrText>
+      </w:r>
+      <w:r>
+        <w:fldChar w:fldCharType="separate"/>
+      </w:r>
+      <w:r>
+        <w:t>het programma</w:t>
+      </w:r>
+      <w:r>
+        <w:fldChar w:fldCharType="end"/>
+      </w:r>
       <w:r>
         <w:t xml:space="preserve">. Het lijkt op een combinatie van het raadsbesluit, het raadsvoorstel, de zienswijzennota en de toelichting met bijlagen bij </w:t>
       </w:r>
@@ -22812,19 +23148,39 @@
       <w:r>
         <w:t xml:space="preserve">Onderstaand beschreven proces voor de vaststelling van een gemeentelijke </w:t>
       </w:r>
-      <w:fldSimple w:instr=" DOCVARIABLE ID01 ">
-        <w:r>
-          <w:t>programma</w:t>
-        </w:r>
-      </w:fldSimple>
+      <w:r>
+        <w:fldChar w:fldCharType="begin"/>
+      </w:r>
+      <w:r>
+        <w:instrText xml:space="preserve"> DOCVARIABLE ID01 </w:instrText>
+      </w:r>
+      <w:r>
+        <w:fldChar w:fldCharType="separate"/>
+      </w:r>
+      <w:r>
+        <w:t>programma</w:t>
+      </w:r>
+      <w:r>
+        <w:fldChar w:fldCharType="end"/>
+      </w:r>
       <w:r>
         <w:t xml:space="preserve"> is min of meer vergelijkbaar met het besluit tot vaststelling van een </w:t>
       </w:r>
-      <w:fldSimple w:instr=" DOCVARIABLE ID01 ">
-        <w:r>
-          <w:t>programma</w:t>
-        </w:r>
-      </w:fldSimple>
+      <w:r>
+        <w:fldChar w:fldCharType="begin"/>
+      </w:r>
+      <w:r>
+        <w:instrText xml:space="preserve"> DOCVARIABLE ID01 </w:instrText>
+      </w:r>
+      <w:r>
+        <w:fldChar w:fldCharType="separate"/>
+      </w:r>
+      <w:r>
+        <w:t>programma</w:t>
+      </w:r>
+      <w:r>
+        <w:fldChar w:fldCharType="end"/>
+      </w:r>
       <w:r>
         <w:t xml:space="preserve"> van een provincie of het Rijk.</w:t>
       </w:r>
@@ -22858,22 +23214,42 @@
       <w:r>
         <w:t xml:space="preserve">op welke onderdelen </w:t>
       </w:r>
-      <w:fldSimple w:instr=" DOCVARIABLE ID01+ ">
-        <w:r>
-          <w:t>het programma</w:t>
-        </w:r>
-      </w:fldSimple>
+      <w:r>
+        <w:fldChar w:fldCharType="begin"/>
+      </w:r>
+      <w:r>
+        <w:instrText xml:space="preserve"> DOCVARIABLE ID01+ </w:instrText>
+      </w:r>
+      <w:r>
+        <w:fldChar w:fldCharType="separate"/>
+      </w:r>
+      <w:r>
+        <w:t>het programma</w:t>
+      </w:r>
+      <w:r>
+        <w:fldChar w:fldCharType="end"/>
+      </w:r>
       <w:r>
         <w:t xml:space="preserve"> </w:t>
       </w:r>
       <w:r>
         <w:t xml:space="preserve">wordt aangepast, en wordt verwezen naar voor die wijzigingen relevant beleid uit de </w:t>
       </w:r>
-      <w:fldSimple w:instr=" DOCVARIABLE ID01 ">
-        <w:r>
-          <w:t>programma</w:t>
-        </w:r>
-      </w:fldSimple>
+      <w:r>
+        <w:fldChar w:fldCharType="begin"/>
+      </w:r>
+      <w:r>
+        <w:instrText xml:space="preserve"> DOCVARIABLE ID01 </w:instrText>
+      </w:r>
+      <w:r>
+        <w:fldChar w:fldCharType="separate"/>
+      </w:r>
+      <w:r>
+        <w:t>programma</w:t>
+      </w:r>
+      <w:r>
+        <w:fldChar w:fldCharType="end"/>
+      </w:r>
       <w:r>
         <w:t>s</w:t>
       </w:r>
@@ -22932,11 +23308,21 @@
       <w:r>
         <w:t xml:space="preserve"> van </w:t>
       </w:r>
-      <w:fldSimple w:instr=" DOCVARIABLE ID01+ ">
-        <w:r>
-          <w:t>het programma</w:t>
-        </w:r>
-      </w:fldSimple>
+      <w:r>
+        <w:fldChar w:fldCharType="begin"/>
+      </w:r>
+      <w:r>
+        <w:instrText xml:space="preserve"> DOCVARIABLE ID01+ </w:instrText>
+      </w:r>
+      <w:r>
+        <w:fldChar w:fldCharType="separate"/>
+      </w:r>
+      <w:r>
+        <w:t>het programma</w:t>
+      </w:r>
+      <w:r>
+        <w:fldChar w:fldCharType="end"/>
+      </w:r>
       <w:r>
         <w:t xml:space="preserve">. Het bestaat </w:t>
       </w:r>
@@ -22963,11 +23349,21 @@
       <w:r>
         <w:t xml:space="preserve">In het geval van een wijzigingsbesluit wordt in dit deel concreet aangegeven op welke wijze </w:t>
       </w:r>
-      <w:fldSimple w:instr=" DOCVARIABLE ID01+ ">
-        <w:r>
-          <w:t>het programma</w:t>
-        </w:r>
-      </w:fldSimple>
+      <w:r>
+        <w:fldChar w:fldCharType="begin"/>
+      </w:r>
+      <w:r>
+        <w:instrText xml:space="preserve"> DOCVARIABLE ID01+ </w:instrText>
+      </w:r>
+      <w:r>
+        <w:fldChar w:fldCharType="separate"/>
+      </w:r>
+      <w:r>
+        <w:t>het programma</w:t>
+      </w:r>
+      <w:r>
+        <w:fldChar w:fldCharType="end"/>
+      </w:r>
       <w:r>
         <w:t xml:space="preserve"> </w:t>
       </w:r>
@@ -23103,11 +23499,21 @@
       <w:r>
         <w:t xml:space="preserve">wijziging van </w:t>
       </w:r>
-      <w:fldSimple w:instr=" DOCVARIABLE ID01+ ">
-        <w:r>
-          <w:t>het programma</w:t>
-        </w:r>
-      </w:fldSimple>
+      <w:r>
+        <w:fldChar w:fldCharType="begin"/>
+      </w:r>
+      <w:r>
+        <w:instrText xml:space="preserve"> DOCVARIABLE ID01+ </w:instrText>
+      </w:r>
+      <w:r>
+        <w:fldChar w:fldCharType="separate"/>
+      </w:r>
+      <w:r>
+        <w:t>het programma</w:t>
+      </w:r>
+      <w:r>
+        <w:fldChar w:fldCharType="end"/>
+      </w:r>
       <w:r>
         <w:t xml:space="preserve"> bestaat uit </w:t>
       </w:r>
@@ -23160,11 +23566,21 @@
       <w:r>
         <w:t xml:space="preserve"> </w:t>
       </w:r>
-      <w:fldSimple w:instr=" DOCVARIABLE ID01+ ">
-        <w:r>
-          <w:t>het programma</w:t>
-        </w:r>
-      </w:fldSimple>
+      <w:r>
+        <w:fldChar w:fldCharType="begin"/>
+      </w:r>
+      <w:r>
+        <w:instrText xml:space="preserve"> DOCVARIABLE ID01+ </w:instrText>
+      </w:r>
+      <w:r>
+        <w:fldChar w:fldCharType="separate"/>
+      </w:r>
+      <w:r>
+        <w:t>het programma</w:t>
+      </w:r>
+      <w:r>
+        <w:fldChar w:fldCharType="end"/>
+      </w:r>
       <w:r>
         <w:t>, verplicht onderdeel</w:t>
       </w:r>
@@ -23232,11 +23648,21 @@
       <w:r>
         <w:t xml:space="preserve">De opeenvolgende besluiten tot vaststelling of wijziging van </w:t>
       </w:r>
-      <w:fldSimple w:instr=" DOCVARIABLE ID01+ ">
-        <w:r>
-          <w:t>het programma</w:t>
-        </w:r>
-      </w:fldSimple>
+      <w:r>
+        <w:fldChar w:fldCharType="begin"/>
+      </w:r>
+      <w:r>
+        <w:instrText xml:space="preserve"> DOCVARIABLE ID01+ </w:instrText>
+      </w:r>
+      <w:r>
+        <w:fldChar w:fldCharType="separate"/>
+      </w:r>
+      <w:r>
+        <w:t>het programma</w:t>
+      </w:r>
+      <w:r>
+        <w:fldChar w:fldCharType="end"/>
+      </w:r>
       <w:r>
         <w:t xml:space="preserve"> </w:t>
       </w:r>
@@ -23249,11 +23675,21 @@
       <w:r>
         <w:t xml:space="preserve">inhoudelijke tekst van </w:t>
       </w:r>
-      <w:fldSimple w:instr=" DOCVARIABLE ID01+ ">
-        <w:r>
-          <w:t>het programma</w:t>
-        </w:r>
-      </w:fldSimple>
+      <w:r>
+        <w:fldChar w:fldCharType="begin"/>
+      </w:r>
+      <w:r>
+        <w:instrText xml:space="preserve"> DOCVARIABLE ID01+ </w:instrText>
+      </w:r>
+      <w:r>
+        <w:fldChar w:fldCharType="separate"/>
+      </w:r>
+      <w:r>
+        <w:t>het programma</w:t>
+      </w:r>
+      <w:r>
+        <w:fldChar w:fldCharType="end"/>
+      </w:r>
       <w:r>
         <w:t xml:space="preserve"> </w:t>
       </w:r>
@@ -23263,19 +23699,39 @@
       <w:r>
         <w:t xml:space="preserve">vormen samen de actueel geldende </w:t>
       </w:r>
-      <w:fldSimple w:instr=" DOCVARIABLE ID01 ">
-        <w:r>
-          <w:t>programma</w:t>
-        </w:r>
-      </w:fldSimple>
+      <w:r>
+        <w:fldChar w:fldCharType="begin"/>
+      </w:r>
+      <w:r>
+        <w:instrText xml:space="preserve"> DOCVARIABLE ID01 </w:instrText>
+      </w:r>
+      <w:r>
+        <w:fldChar w:fldCharType="separate"/>
+      </w:r>
+      <w:r>
+        <w:t>programma</w:t>
+      </w:r>
+      <w:r>
+        <w:fldChar w:fldCharType="end"/>
+      </w:r>
       <w:r>
         <w:t xml:space="preserve"> van het bevoegd gezag. Belanghebbenden zijn bij raadpleging van </w:t>
       </w:r>
-      <w:fldSimple w:instr=" DOCVARIABLE ID01+ ">
-        <w:r>
-          <w:t>het programma</w:t>
-        </w:r>
-      </w:fldSimple>
+      <w:r>
+        <w:fldChar w:fldCharType="begin"/>
+      </w:r>
+      <w:r>
+        <w:instrText xml:space="preserve"> DOCVARIABLE ID01+ </w:instrText>
+      </w:r>
+      <w:r>
+        <w:fldChar w:fldCharType="separate"/>
+      </w:r>
+      <w:r>
+        <w:t>het programma</w:t>
+      </w:r>
+      <w:r>
+        <w:fldChar w:fldCharType="end"/>
+      </w:r>
       <w:r>
         <w:t xml:space="preserve"> verzekerd van het actuele (strategische) beleid op de fysieke leefomgeving van het betreffende bevoegd gezag.</w:t>
       </w:r>
@@ -23323,11 +23779,21 @@
       <w:r>
         <w:t xml:space="preserve">Naast de verzameling van tweede delen van alle besluiten tot vaststelling of wijziging van </w:t>
       </w:r>
-      <w:fldSimple w:instr=" DOCVARIABLE ID01+ ">
-        <w:r>
-          <w:t>het programma</w:t>
-        </w:r>
-      </w:fldSimple>
+      <w:r>
+        <w:fldChar w:fldCharType="begin"/>
+      </w:r>
+      <w:r>
+        <w:instrText xml:space="preserve"> DOCVARIABLE ID01+ </w:instrText>
+      </w:r>
+      <w:r>
+        <w:fldChar w:fldCharType="separate"/>
+      </w:r>
+      <w:r>
+        <w:t>het programma</w:t>
+      </w:r>
+      <w:r>
+        <w:fldChar w:fldCharType="end"/>
+      </w:r>
       <w:r>
         <w:t xml:space="preserve"> </w:t>
       </w:r>
@@ -23337,11 +23803,21 @@
       <w:r>
         <w:t xml:space="preserve">de juridisch geldende versie van </w:t>
       </w:r>
-      <w:fldSimple w:instr=" DOCVARIABLE ID01+ ">
-        <w:r>
-          <w:t>het programma</w:t>
-        </w:r>
-      </w:fldSimple>
+      <w:r>
+        <w:fldChar w:fldCharType="begin"/>
+      </w:r>
+      <w:r>
+        <w:instrText xml:space="preserve"> DOCVARIABLE ID01+ </w:instrText>
+      </w:r>
+      <w:r>
+        <w:fldChar w:fldCharType="separate"/>
+      </w:r>
+      <w:r>
+        <w:t>het programma</w:t>
+      </w:r>
+      <w:r>
+        <w:fldChar w:fldCharType="end"/>
+      </w:r>
       <w:r>
         <w:t xml:space="preserve"> </w:t>
       </w:r>
@@ -23360,11 +23836,21 @@
       <w:r>
         <w:t xml:space="preserve"> van </w:t>
       </w:r>
-      <w:fldSimple w:instr=" DOCVARIABLE ID01+ ">
-        <w:r>
-          <w:t>het programma</w:t>
-        </w:r>
-      </w:fldSimple>
+      <w:r>
+        <w:fldChar w:fldCharType="begin"/>
+      </w:r>
+      <w:r>
+        <w:instrText xml:space="preserve"> DOCVARIABLE ID01+ </w:instrText>
+      </w:r>
+      <w:r>
+        <w:fldChar w:fldCharType="separate"/>
+      </w:r>
+      <w:r>
+        <w:t>het programma</w:t>
+      </w:r>
+      <w:r>
+        <w:fldChar w:fldCharType="end"/>
+      </w:r>
       <w:r>
         <w:t xml:space="preserve">. </w:t>
       </w:r>
@@ -23392,11 +23878,21 @@
       <w:r>
         <w:t xml:space="preserve">verwerkt tot een doorlopende versie van </w:t>
       </w:r>
-      <w:fldSimple w:instr=" DOCVARIABLE ID01+ ">
-        <w:r>
-          <w:t>het programma</w:t>
-        </w:r>
-      </w:fldSimple>
+      <w:r>
+        <w:fldChar w:fldCharType="begin"/>
+      </w:r>
+      <w:r>
+        <w:instrText xml:space="preserve"> DOCVARIABLE ID01+ </w:instrText>
+      </w:r>
+      <w:r>
+        <w:fldChar w:fldCharType="separate"/>
+      </w:r>
+      <w:r>
+        <w:t>het programma</w:t>
+      </w:r>
+      <w:r>
+        <w:fldChar w:fldCharType="end"/>
+      </w:r>
       <w:r>
         <w:t>.</w:t>
       </w:r>
@@ -23418,11 +23914,21 @@
       <w:r>
         <w:t xml:space="preserve">n de LVBB en van </w:t>
       </w:r>
-      <w:fldSimple w:instr=" DOCVARIABLE ID01 ">
-        <w:r>
-          <w:t>programma</w:t>
-        </w:r>
-      </w:fldSimple>
+      <w:r>
+        <w:fldChar w:fldCharType="begin"/>
+      </w:r>
+      <w:r>
+        <w:instrText xml:space="preserve"> DOCVARIABLE ID01 </w:instrText>
+      </w:r>
+      <w:r>
+        <w:fldChar w:fldCharType="separate"/>
+      </w:r>
+      <w:r>
+        <w:t>programma</w:t>
+      </w:r>
+      <w:r>
+        <w:fldChar w:fldCharType="end"/>
+      </w:r>
       <w:r>
         <w:t xml:space="preserve"> dat in DSO</w:t>
       </w:r>
@@ -23432,11 +23938,21 @@
       <w:r>
         <w:t xml:space="preserve"> te raadplegen is. Wanneer bij </w:t>
       </w:r>
-      <w:fldSimple w:instr=" DOCVARIABLE ID01+ ">
-        <w:r>
-          <w:t>het programma</w:t>
-        </w:r>
-      </w:fldSimple>
+      <w:r>
+        <w:fldChar w:fldCharType="begin"/>
+      </w:r>
+      <w:r>
+        <w:instrText xml:space="preserve"> DOCVARIABLE ID01+ </w:instrText>
+      </w:r>
+      <w:r>
+        <w:fldChar w:fldCharType="separate"/>
+      </w:r>
+      <w:r>
+        <w:t>het programma</w:t>
+      </w:r>
+      <w:r>
+        <w:fldChar w:fldCharType="end"/>
+      </w:r>
       <w:r>
         <w:t xml:space="preserve"> </w:t>
       </w:r>
@@ -23679,11 +24195,21 @@
       <w:r>
         <w:t xml:space="preserve">Alle onderdelen van </w:t>
       </w:r>
-      <w:fldSimple w:instr=" DOCVARIABLE ID01+ ">
-        <w:r>
-          <w:t>het programma</w:t>
-        </w:r>
-      </w:fldSimple>
+      <w:r>
+        <w:fldChar w:fldCharType="begin"/>
+      </w:r>
+      <w:r>
+        <w:instrText xml:space="preserve"> DOCVARIABLE ID01+ </w:instrText>
+      </w:r>
+      <w:r>
+        <w:fldChar w:fldCharType="separate"/>
+      </w:r>
+      <w:r>
+        <w:t>het programma</w:t>
+      </w:r>
+      <w:r>
+        <w:fldChar w:fldCharType="end"/>
+      </w:r>
       <w:r>
         <w:t xml:space="preserve"> </w:t>
       </w:r>
@@ -23789,12 +24315,22 @@
       <w:r>
         <w:t xml:space="preserve">Specificatie van de Vrijetekststructuur voor </w:t>
       </w:r>
-      <w:fldSimple w:instr=" DOCVARIABLE ID01+ ">
-        <w:r>
-          <w:t>het programma</w:t>
-        </w:r>
-        <w:bookmarkEnd w:id="277"/>
-      </w:fldSimple>
+      <w:r>
+        <w:fldChar w:fldCharType="begin"/>
+      </w:r>
+      <w:r>
+        <w:instrText xml:space="preserve"> DOCVARIABLE ID01+ </w:instrText>
+      </w:r>
+      <w:r>
+        <w:fldChar w:fldCharType="separate"/>
+      </w:r>
+      <w:r>
+        <w:t>het programma</w:t>
+      </w:r>
+      <w:bookmarkEnd w:id="277"/>
+      <w:r>
+        <w:fldChar w:fldCharType="end"/>
+      </w:r>
     </w:p>
     <w:p>
       <w:r>
@@ -24278,12 +24814,22 @@
       <w:r>
         <w:t xml:space="preserve"> onderdelen van </w:t>
       </w:r>
-      <w:fldSimple w:instr=" DOCVARIABLE ID01+ ">
-        <w:r>
-          <w:t>het programma</w:t>
-        </w:r>
-        <w:bookmarkEnd w:id="289"/>
-      </w:fldSimple>
+      <w:r>
+        <w:fldChar w:fldCharType="begin"/>
+      </w:r>
+      <w:r>
+        <w:instrText xml:space="preserve"> DOCVARIABLE ID01+ </w:instrText>
+      </w:r>
+      <w:r>
+        <w:fldChar w:fldCharType="separate"/>
+      </w:r>
+      <w:r>
+        <w:t>het programma</w:t>
+      </w:r>
+      <w:bookmarkEnd w:id="289"/>
+      <w:r>
+        <w:fldChar w:fldCharType="end"/>
+      </w:r>
     </w:p>
     <w:p>
       <w:pPr>
@@ -24299,11 +24845,21 @@
       <w:r>
         <w:t xml:space="preserve">De overige onderdelen van </w:t>
       </w:r>
-      <w:fldSimple w:instr=" DOCVARIABLE ID01+ ">
-        <w:r>
-          <w:t>het programma</w:t>
-        </w:r>
-      </w:fldSimple>
+      <w:r>
+        <w:fldChar w:fldCharType="begin"/>
+      </w:r>
+      <w:r>
+        <w:instrText xml:space="preserve"> DOCVARIABLE ID01+ </w:instrText>
+      </w:r>
+      <w:r>
+        <w:fldChar w:fldCharType="separate"/>
+      </w:r>
+      <w:r>
+        <w:t>het programma</w:t>
+      </w:r>
+      <w:r>
+        <w:fldChar w:fldCharType="end"/>
+      </w:r>
       <w:r>
         <w:t xml:space="preserve"> zijn de motivering van het besluit, bijlagen en eventueel een toelichting. Voor deze onderdelen zijn de tekstelementen Divisie en Inhoud beschikbaar. Het structuurelement Divisie zorgt voor de structurering van de tekst. Er gelden enige specificaties, die </w:t>
       </w:r>
@@ -24474,12 +25030,22 @@
         <w:lastRenderedPageBreak/>
         <w:t xml:space="preserve">Standaardindeling </w:t>
       </w:r>
-      <w:fldSimple w:instr=" DOCVARIABLE ID01 ">
-        <w:r>
-          <w:t>programma</w:t>
-        </w:r>
-        <w:bookmarkEnd w:id="293"/>
-      </w:fldSimple>
+      <w:r>
+        <w:fldChar w:fldCharType="begin"/>
+      </w:r>
+      <w:r>
+        <w:instrText xml:space="preserve"> DOCVARIABLE ID01 </w:instrText>
+      </w:r>
+      <w:r>
+        <w:fldChar w:fldCharType="separate"/>
+      </w:r>
+      <w:r>
+        <w:t>programma</w:t>
+      </w:r>
+      <w:bookmarkEnd w:id="293"/>
+      <w:r>
+        <w:fldChar w:fldCharType="end"/>
+      </w:r>
       <w:bookmarkEnd w:id="294"/>
       <w:bookmarkEnd w:id="295"/>
       <w:bookmarkEnd w:id="296"/>
@@ -24573,11 +25139,21 @@
       <w:r>
         <w:t xml:space="preserve">Het gebruik van begripsbepalingen is niet van toepassing op </w:t>
       </w:r>
-      <w:fldSimple w:instr=" DOCVARIABLE ID01+ ">
-        <w:r>
-          <w:t>het programma</w:t>
-        </w:r>
-      </w:fldSimple>
+      <w:r>
+        <w:fldChar w:fldCharType="begin"/>
+      </w:r>
+      <w:r>
+        <w:instrText xml:space="preserve"> DOCVARIABLE ID01+ </w:instrText>
+      </w:r>
+      <w:r>
+        <w:fldChar w:fldCharType="separate"/>
+      </w:r>
+      <w:r>
+        <w:t>het programma</w:t>
+      </w:r>
+      <w:r>
+        <w:fldChar w:fldCharType="end"/>
+      </w:r>
       <w:r>
         <w:t>.</w:t>
       </w:r>
@@ -24632,11 +25208,24 @@
       <w:r>
         <w:t xml:space="preserve">Het gebruik van meet- en rekenbepalingen is niet van toepassing op </w:t>
       </w:r>
-      <w:fldSimple w:instr=" DOCVARIABLE ID01+ ">
-        <w:r>
-          <w:t>het programma</w:t>
-        </w:r>
-      </w:fldSimple>
+      <w:r>
+        <w:fldChar w:fldCharType="begin"/>
+      </w:r>
+      <w:r>
+        <w:instrText xml:space="preserve"> DOCVARIAB</w:instrText>
+      </w:r>
+      <w:r>
+        <w:instrText xml:space="preserve">LE ID01+ </w:instrText>
+      </w:r>
+      <w:r>
+        <w:fldChar w:fldCharType="separate"/>
+      </w:r>
+      <w:r>
+        <w:t>het programma</w:t>
+      </w:r>
+      <w:r>
+        <w:fldChar w:fldCharType="end"/>
+      </w:r>
       <w:r>
         <w:t>.</w:t>
       </w:r>
@@ -24786,11 +25375,21 @@
       <w:r>
         <w:t xml:space="preserve"> maar ook andere typen documenten zijn). Een verwijzing kan gemaakt worden naar een tekstelement in </w:t>
       </w:r>
-      <w:fldSimple w:instr=" DOCVARIABLE ID01+ ">
-        <w:r>
-          <w:t>het programma</w:t>
-        </w:r>
-      </w:fldSimple>
+      <w:r>
+        <w:fldChar w:fldCharType="begin"/>
+      </w:r>
+      <w:r>
+        <w:instrText xml:space="preserve"> DOCVARIABLE ID01+ </w:instrText>
+      </w:r>
+      <w:r>
+        <w:fldChar w:fldCharType="separate"/>
+      </w:r>
+      <w:r>
+        <w:t>het programma</w:t>
+      </w:r>
+      <w:r>
+        <w:fldChar w:fldCharType="end"/>
+      </w:r>
       <w:r>
         <w:t xml:space="preserve"> zelf, maar ook naar (tekstelement in) een ander document.</w:t>
       </w:r>
@@ -24799,11 +25398,24 @@
       <w:r>
         <w:t xml:space="preserve">Bij een verwijzing naar een ander document is aandacht nodig voor de formulering van de verwijzing. Wanneer een algemene verwijzing naar het andere document wordt gemaakt, dus zonder te verwijzen naar een specifieke versie daarvan, zou een wijziging in het andere document onbedoeld kunnen leiden tot wijziging van </w:t>
       </w:r>
-      <w:fldSimple w:instr=" DOCVARIABLE ID01+ ">
-        <w:r>
-          <w:t>het programma</w:t>
-        </w:r>
-      </w:fldSimple>
+      <w:r>
+        <w:fldChar w:fldCharType="begin"/>
+      </w:r>
+      <w:r>
+        <w:instrText xml:space="preserve"> DOCVARIABLE ID</w:instrText>
+      </w:r>
+      <w:r>
+        <w:instrText xml:space="preserve">01+ </w:instrText>
+      </w:r>
+      <w:r>
+        <w:fldChar w:fldCharType="separate"/>
+      </w:r>
+      <w:r>
+        <w:t>het programma</w:t>
+      </w:r>
+      <w:r>
+        <w:fldChar w:fldCharType="end"/>
+      </w:r>
       <w:r>
         <w:t xml:space="preserve"> zonder dat daar een besluit van het bevoegd gezag aan ten grondslag ligt. Zo’n algemene verwijzing zonder specifieke versie noemen we een dynamische verwijzing. Wanneer het ongewenst is dat een wijziging in het andere document </w:t>
       </w:r>
@@ -24819,19 +25431,39 @@
       <w:r>
         <w:t xml:space="preserve"> </w:t>
       </w:r>
-      <w:fldSimple w:instr=" DOCVARIABLE ID01+ ">
-        <w:r>
-          <w:t>het programma</w:t>
-        </w:r>
-      </w:fldSimple>
+      <w:r>
+        <w:fldChar w:fldCharType="begin"/>
+      </w:r>
+      <w:r>
+        <w:instrText xml:space="preserve"> DOCVARIABLE ID01+ </w:instrText>
+      </w:r>
+      <w:r>
+        <w:fldChar w:fldCharType="separate"/>
+      </w:r>
+      <w:r>
+        <w:t>het programma</w:t>
+      </w:r>
+      <w:r>
+        <w:fldChar w:fldCharType="end"/>
+      </w:r>
       <w:r>
         <w:t xml:space="preserve"> kan een statische verwijzing worden gemaakt. Er wordt dan expliciet verwezen naar een specifieke versie van dat andere document, of meer algemeen naar de versie die geldig is op het moment van terinzageleggen van het ontwerpbesluit tot vaststelling of wijziging van </w:t>
       </w:r>
-      <w:fldSimple w:instr=" DOCVARIABLE ID01+ ">
-        <w:r>
-          <w:t>het programma</w:t>
-        </w:r>
-      </w:fldSimple>
+      <w:r>
+        <w:fldChar w:fldCharType="begin"/>
+      </w:r>
+      <w:r>
+        <w:instrText xml:space="preserve"> DOCVARIABLE ID01+ </w:instrText>
+      </w:r>
+      <w:r>
+        <w:fldChar w:fldCharType="separate"/>
+      </w:r>
+      <w:r>
+        <w:t>het programma</w:t>
+      </w:r>
+      <w:r>
+        <w:fldChar w:fldCharType="end"/>
+      </w:r>
       <w:r>
         <w:t xml:space="preserve"> dan wel het moment van inwerkingtreden van dat besluit</w:t>
       </w:r>
@@ -24954,11 +25586,21 @@
       <w:r>
         <w:t xml:space="preserve">wordt de toepassing van IMOW voor </w:t>
       </w:r>
-      <w:fldSimple w:instr=" DOCVARIABLE ID01+ ">
-        <w:r>
-          <w:t>het programma</w:t>
-        </w:r>
-      </w:fldSimple>
+      <w:r>
+        <w:fldChar w:fldCharType="begin"/>
+      </w:r>
+      <w:r>
+        <w:instrText xml:space="preserve"> DOCVARIABLE ID01+ </w:instrText>
+      </w:r>
+      <w:r>
+        <w:fldChar w:fldCharType="separate"/>
+      </w:r>
+      <w:r>
+        <w:t>het programma</w:t>
+      </w:r>
+      <w:r>
+        <w:fldChar w:fldCharType="end"/>
+      </w:r>
       <w:r>
         <w:t xml:space="preserve"> toegelicht. </w:t>
       </w:r>
@@ -25040,11 +25682,21 @@
       <w:r>
         <w:t xml:space="preserve">het IMOW-UML-klassediagram voor </w:t>
       </w:r>
-      <w:fldSimple w:instr=" DOCVARIABLE ID01+ ">
-        <w:r>
-          <w:t>het programma</w:t>
-        </w:r>
-      </w:fldSimple>
+      <w:r>
+        <w:fldChar w:fldCharType="begin"/>
+      </w:r>
+      <w:r>
+        <w:instrText xml:space="preserve"> DOCVARIABLE ID01+ </w:instrText>
+      </w:r>
+      <w:r>
+        <w:fldChar w:fldCharType="separate"/>
+      </w:r>
+      <w:r>
+        <w:t>het programma</w:t>
+      </w:r>
+      <w:r>
+        <w:fldChar w:fldCharType="end"/>
+      </w:r>
       <w:r>
         <w:t xml:space="preserve"> met een korte toelichting op het diagram</w:t>
       </w:r>
@@ -25075,11 +25727,21 @@
       <w:r>
         <w:t xml:space="preserve">beschrijft in detail de toepassing van het annoteren met IMOW-objecten op </w:t>
       </w:r>
-      <w:fldSimple w:instr=" DOCVARIABLE ID01+ ">
-        <w:r>
-          <w:t>het programma</w:t>
-        </w:r>
-      </w:fldSimple>
+      <w:r>
+        <w:fldChar w:fldCharType="begin"/>
+      </w:r>
+      <w:r>
+        <w:instrText xml:space="preserve"> DOCVARIABLE ID01+ </w:instrText>
+      </w:r>
+      <w:r>
+        <w:fldChar w:fldCharType="separate"/>
+      </w:r>
+      <w:r>
+        <w:t>het programma</w:t>
+      </w:r>
+      <w:r>
+        <w:fldChar w:fldCharType="end"/>
+      </w:r>
       <w:r>
         <w:t>.</w:t>
       </w:r>
@@ -25832,11 +26494,21 @@
       <w:r>
         <w:t xml:space="preserve">toont het volledige IMOW-diagram in UML van </w:t>
       </w:r>
-      <w:fldSimple w:instr=" DOCVARIABLE ID01+ ">
-        <w:r>
-          <w:t>het programma</w:t>
-        </w:r>
-      </w:fldSimple>
+      <w:r>
+        <w:fldChar w:fldCharType="begin"/>
+      </w:r>
+      <w:r>
+        <w:instrText xml:space="preserve"> DOCVARIABLE ID01+ </w:instrText>
+      </w:r>
+      <w:r>
+        <w:fldChar w:fldCharType="separate"/>
+      </w:r>
+      <w:r>
+        <w:t>het programma</w:t>
+      </w:r>
+      <w:r>
+        <w:fldChar w:fldCharType="end"/>
+      </w:r>
       <w:r>
         <w:t>.</w:t>
       </w:r>
@@ -25894,11 +26566,21 @@
       <w:r>
         <w:t xml:space="preserve">UML-klassediagram van IMOW toegepast op </w:t>
       </w:r>
-      <w:fldSimple w:instr=" DOCVARIABLE ID01+ ">
-        <w:r>
-          <w:t>het programma</w:t>
-        </w:r>
-      </w:fldSimple>
+      <w:r>
+        <w:fldChar w:fldCharType="begin"/>
+      </w:r>
+      <w:r>
+        <w:instrText xml:space="preserve"> DOCVARIABLE ID01+ </w:instrText>
+      </w:r>
+      <w:r>
+        <w:fldChar w:fldCharType="separate"/>
+      </w:r>
+      <w:r>
+        <w:t>het programma</w:t>
+      </w:r>
+      <w:r>
+        <w:fldChar w:fldCharType="end"/>
+      </w:r>
       <w:bookmarkEnd w:id="405"/>
     </w:p>
     <w:p>
@@ -26074,11 +26756,24 @@
       <w:r>
         <w:t xml:space="preserve">Het objecttype Regeltekst is niet van toepassing op </w:t>
       </w:r>
-      <w:fldSimple w:instr=" DOCVARIABLE ID01+ ">
-        <w:r>
-          <w:t>het programma</w:t>
-        </w:r>
-      </w:fldSimple>
+      <w:r>
+        <w:fldChar w:fldCharType="begin"/>
+      </w:r>
+      <w:r>
+        <w:instrText xml:space="preserve"> DOCVARIABLE ID0</w:instrText>
+      </w:r>
+      <w:r>
+        <w:instrText xml:space="preserve">1+ </w:instrText>
+      </w:r>
+      <w:r>
+        <w:fldChar w:fldCharType="separate"/>
+      </w:r>
+      <w:r>
+        <w:t>het programma</w:t>
+      </w:r>
+      <w:r>
+        <w:fldChar w:fldCharType="end"/>
+      </w:r>
       <w:r>
         <w:t>.</w:t>
       </w:r>
@@ -26139,11 +26834,21 @@
       <w:r>
         <w:t xml:space="preserve">Het objecttype Juridische regel is niet van toepassing op </w:t>
       </w:r>
-      <w:fldSimple w:instr=" DOCVARIABLE ID01+ ">
-        <w:r>
-          <w:t>het programma</w:t>
-        </w:r>
-      </w:fldSimple>
+      <w:r>
+        <w:fldChar w:fldCharType="begin"/>
+      </w:r>
+      <w:r>
+        <w:instrText xml:space="preserve"> DOCVARIABLE ID01+ </w:instrText>
+      </w:r>
+      <w:r>
+        <w:fldChar w:fldCharType="separate"/>
+      </w:r>
+      <w:r>
+        <w:t>het programma</w:t>
+      </w:r>
+      <w:r>
+        <w:fldChar w:fldCharType="end"/>
+      </w:r>
       <w:r>
         <w:t>.</w:t>
       </w:r>
@@ -28816,11 +29521,21 @@
       <w:r>
         <w:t xml:space="preserve">is niet van toepassing op </w:t>
       </w:r>
-      <w:fldSimple w:instr=" DOCVARIABLE ID01+ ">
-        <w:r>
-          <w:t>het programma</w:t>
-        </w:r>
-      </w:fldSimple>
+      <w:r>
+        <w:fldChar w:fldCharType="begin"/>
+      </w:r>
+      <w:r>
+        <w:instrText xml:space="preserve"> DOCVARIABLE ID01+ </w:instrText>
+      </w:r>
+      <w:r>
+        <w:fldChar w:fldCharType="separate"/>
+      </w:r>
+      <w:r>
+        <w:t>het programma</w:t>
+      </w:r>
+      <w:r>
+        <w:fldChar w:fldCharType="end"/>
+      </w:r>
       <w:r>
         <w:t>.</w:t>
       </w:r>
@@ -28926,11 +29641,21 @@
       <w:r>
         <w:t xml:space="preserve">Het objecttype Omgevingswaarde is niet van toepassing op </w:t>
       </w:r>
-      <w:fldSimple w:instr=" DOCVARIABLE ID01+ ">
-        <w:r>
-          <w:t>het programma</w:t>
-        </w:r>
-      </w:fldSimple>
+      <w:r>
+        <w:fldChar w:fldCharType="begin"/>
+      </w:r>
+      <w:r>
+        <w:instrText xml:space="preserve"> DOCVARIABLE ID01+ </w:instrText>
+      </w:r>
+      <w:r>
+        <w:fldChar w:fldCharType="separate"/>
+      </w:r>
+      <w:r>
+        <w:t>het programma</w:t>
+      </w:r>
+      <w:r>
+        <w:fldChar w:fldCharType="end"/>
+      </w:r>
       <w:r>
         <w:t>.</w:t>
       </w:r>
@@ -29066,11 +29791,21 @@
       <w:r>
         <w:t xml:space="preserve">Het objecttype Omgevingsnorm is niet van toepassing op </w:t>
       </w:r>
-      <w:fldSimple w:instr=" DOCVARIABLE ID01+ ">
-        <w:r>
-          <w:t>het programma</w:t>
-        </w:r>
-      </w:fldSimple>
+      <w:r>
+        <w:fldChar w:fldCharType="begin"/>
+      </w:r>
+      <w:r>
+        <w:instrText xml:space="preserve"> DOCVARIABLE ID01+ </w:instrText>
+      </w:r>
+      <w:r>
+        <w:fldChar w:fldCharType="separate"/>
+      </w:r>
+      <w:r>
+        <w:t>het programma</w:t>
+      </w:r>
+      <w:r>
+        <w:fldChar w:fldCharType="end"/>
+      </w:r>
       <w:r>
         <w:t>.</w:t>
       </w:r>
@@ -29337,11 +30072,21 @@
       <w:r>
         <w:t xml:space="preserve"> </w:t>
       </w:r>
-      <w:fldSimple w:instr=" DOCVARIABLE ID01 ">
-        <w:r>
-          <w:t>programma</w:t>
-        </w:r>
-      </w:fldSimple>
+      <w:r>
+        <w:fldChar w:fldCharType="begin"/>
+      </w:r>
+      <w:r>
+        <w:instrText xml:space="preserve"> DOCVARIABLE ID01 </w:instrText>
+      </w:r>
+      <w:r>
+        <w:fldChar w:fldCharType="separate"/>
+      </w:r>
+      <w:r>
+        <w:t>programma</w:t>
+      </w:r>
+      <w:r>
+        <w:fldChar w:fldCharType="end"/>
+      </w:r>
       <w:r>
         <w:t xml:space="preserve"> </w:t>
       </w:r>
@@ -29897,11 +30642,21 @@
       <w:r>
         <w:t xml:space="preserve">Het Gebiedsaanwijzingtype Beperkingengebied is niet van toepassing op </w:t>
       </w:r>
-      <w:fldSimple w:instr=" DOCVARIABLE ID01+ ">
-        <w:r>
-          <w:t>het programma</w:t>
-        </w:r>
-      </w:fldSimple>
+      <w:r>
+        <w:fldChar w:fldCharType="begin"/>
+      </w:r>
+      <w:r>
+        <w:instrText xml:space="preserve"> DOCVARIABLE ID01+ </w:instrText>
+      </w:r>
+      <w:r>
+        <w:fldChar w:fldCharType="separate"/>
+      </w:r>
+      <w:r>
+        <w:t>het programma</w:t>
+      </w:r>
+      <w:r>
+        <w:fldChar w:fldCharType="end"/>
+      </w:r>
       <w:r>
         <w:t>.</w:t>
       </w:r>
@@ -31167,11 +31922,21 @@
       <w:r>
         <w:t xml:space="preserve">Het Gebiedsaanwijzingtype Functie is niet van toepassing op </w:t>
       </w:r>
-      <w:fldSimple w:instr=" DOCVARIABLE ID01+ ">
-        <w:r>
-          <w:t>het programma</w:t>
-        </w:r>
-      </w:fldSimple>
+      <w:r>
+        <w:fldChar w:fldCharType="begin"/>
+      </w:r>
+      <w:r>
+        <w:instrText xml:space="preserve"> DOCVARIABLE ID01+ </w:instrText>
+      </w:r>
+      <w:r>
+        <w:fldChar w:fldCharType="separate"/>
+      </w:r>
+      <w:r>
+        <w:t>het programma</w:t>
+      </w:r>
+      <w:r>
+        <w:fldChar w:fldCharType="end"/>
+      </w:r>
       <w:r>
         <w:t>.</w:t>
       </w:r>
@@ -34070,11 +34835,21 @@
       <w:r>
         <w:t xml:space="preserve">Het Gebiedsaanwijzingtype Beperkingengebied is niet van toepassing op </w:t>
       </w:r>
-      <w:fldSimple w:instr=" DOCVARIABLE ID01+ ">
-        <w:r>
-          <w:t>het programma</w:t>
-        </w:r>
-      </w:fldSimple>
+      <w:r>
+        <w:fldChar w:fldCharType="begin"/>
+      </w:r>
+      <w:r>
+        <w:instrText xml:space="preserve"> DOCVARIABLE ID01+ </w:instrText>
+      </w:r>
+      <w:r>
+        <w:fldChar w:fldCharType="separate"/>
+      </w:r>
+      <w:r>
+        <w:t>het programma</w:t>
+      </w:r>
+      <w:r>
+        <w:fldChar w:fldCharType="end"/>
+      </w:r>
       <w:r>
         <w:t>.</w:t>
       </w:r>
@@ -35036,11 +35811,21 @@
       <w:r>
         <w:t xml:space="preserve">Voor </w:t>
       </w:r>
-      <w:fldSimple w:instr=" DOCVARIABLE ID01+ ">
-        <w:r>
-          <w:t>het programma</w:t>
-        </w:r>
-      </w:fldSimple>
+      <w:r>
+        <w:fldChar w:fldCharType="begin"/>
+      </w:r>
+      <w:r>
+        <w:instrText xml:space="preserve"> DOCVARIABLE ID01+ </w:instrText>
+      </w:r>
+      <w:r>
+        <w:fldChar w:fldCharType="separate"/>
+      </w:r>
+      <w:r>
+        <w:t>het programma</w:t>
+      </w:r>
+      <w:r>
+        <w:fldChar w:fldCharType="end"/>
+      </w:r>
       <w:r>
         <w:t xml:space="preserve"> zijn </w:t>
       </w:r>
@@ -36464,7 +37249,7 @@
             <w:rPr>
               <w:noProof/>
             </w:rPr>
-            <w:t>17 mei 2020</w:t>
+            <w:t>10 juni 2020</w:t>
           </w:r>
           <w:r>
             <w:fldChar w:fldCharType="end"/>
@@ -36717,7 +37502,7 @@
             <w:rPr>
               <w:noProof/>
             </w:rPr>
-            <w:t>17 mei 2020</w:t>
+            <w:t>10 juni 2020</w:t>
           </w:r>
           <w:r>
             <w:fldChar w:fldCharType="end"/>
@@ -36851,7 +37636,7 @@
       <w:rPr>
         <w:noProof/>
       </w:rPr>
-      <w:t>17 mei 2020</w:t>
+      <w:t>10 juni 2020</w:t>
     </w:r>
     <w:r>
       <w:fldChar w:fldCharType="end"/>
@@ -57858,15 +58643,6 @@
 </file>
 
 <file path=customXml/item1.xml><?xml version="1.0" encoding="utf-8"?>
-<?mso-contentType ?>
-<FormTemplates xmlns="http://schemas.microsoft.com/sharepoint/v3/contenttype/forms">
-  <Display>DocumentLibraryForm</Display>
-  <Edit>DocumentLibraryForm</Edit>
-  <New>DocumentLibraryForm</New>
-</FormTemplates>
-</file>
-
-<file path=customXml/item2.xml><?xml version="1.0" encoding="utf-8"?>
 <ct:contentTypeSchema xmlns:ct="http://schemas.microsoft.com/office/2006/metadata/contentType" xmlns:ma="http://schemas.microsoft.com/office/2006/metadata/properties/metaAttributes" ct:_="" ma:_="" ma:contentTypeName="Document" ma:contentTypeID="0x0101003ADD3040E3157B4E913BCA65F34844D7" ma:contentTypeVersion="10" ma:contentTypeDescription="Een nieuw document maken." ma:contentTypeScope="" ma:versionID="c1765059aa1475931adc12138fdcfd8c">
   <xsd:schema xmlns:xsd="http://www.w3.org/2001/XMLSchema" xmlns:xs="http://www.w3.org/2001/XMLSchema" xmlns:p="http://schemas.microsoft.com/office/2006/metadata/properties" xmlns:ns2="aafb19fa-82be-411d-a6df-c75e9235a4ea" xmlns:ns3="3dfebdfe-2b22-40ba-8672-9fbc9b4066c4" targetNamespace="http://schemas.microsoft.com/office/2006/metadata/properties" ma:root="true" ma:fieldsID="42d79c55539af1f9f274032ce6041302" ns2:_="" ns3:_="">
     <xsd:import namespace="aafb19fa-82be-411d-a6df-c75e9235a4ea"/>
@@ -58069,11 +58845,16 @@
 </ct:contentTypeSchema>
 </file>
 
-<file path=customXml/item3.xml><?xml version="1.0" encoding="utf-8"?>
-<b:Sources xmlns:b="http://schemas.openxmlformats.org/officeDocument/2006/bibliography" xmlns="http://schemas.openxmlformats.org/officeDocument/2006/bibliography" SelectedStyle="/APASixthEditionOfficeOnline.xsl" StyleName="APA"/>
+<file path=customXml/item2.xml><?xml version="1.0" encoding="utf-8"?>
+<?mso-contentType ?>
+<FormTemplates xmlns="http://schemas.microsoft.com/sharepoint/v3/contenttype/forms">
+  <Display>DocumentLibraryForm</Display>
+  <Edit>DocumentLibraryForm</Edit>
+  <New>DocumentLibraryForm</New>
+</FormTemplates>
 </file>
 
-<file path=customXml/item4.xml><?xml version="1.0" encoding="utf-8"?>
+<file path=customXml/item3.xml><?xml version="1.0" encoding="utf-8"?>
 <p:properties xmlns:p="http://schemas.microsoft.com/office/2006/metadata/properties" xmlns:xsi="http://www.w3.org/2001/XMLSchema-instance" xmlns:pc="http://schemas.microsoft.com/office/infopath/2007/PartnerControls">
   <documentManagement>
     <SharedWithUsers xmlns="3dfebdfe-2b22-40ba-8672-9fbc9b4066c4">
@@ -58097,15 +58878,11 @@
 </p:properties>
 </file>
 
-<file path=customXml/itemProps1.xml><?xml version="1.0" encoding="utf-8"?>
-<ds:datastoreItem xmlns:ds="http://schemas.openxmlformats.org/officeDocument/2006/customXml" ds:itemID="{DC449722-D7BA-4619-AAFF-E6701700FEB1}">
-  <ds:schemaRefs>
-    <ds:schemaRef ds:uri="http://schemas.microsoft.com/sharepoint/v3/contenttype/forms"/>
-  </ds:schemaRefs>
-</ds:datastoreItem>
+<file path=customXml/item4.xml><?xml version="1.0" encoding="utf-8"?>
+<b:Sources xmlns:b="http://schemas.openxmlformats.org/officeDocument/2006/bibliography" xmlns="http://schemas.openxmlformats.org/officeDocument/2006/bibliography" SelectedStyle="/APASixthEditionOfficeOnline.xsl" StyleName="APA"/>
 </file>
 
-<file path=customXml/itemProps2.xml><?xml version="1.0" encoding="utf-8"?>
+<file path=customXml/itemProps1.xml><?xml version="1.0" encoding="utf-8"?>
 <ds:datastoreItem xmlns:ds="http://schemas.openxmlformats.org/officeDocument/2006/customXml" ds:itemID="{97048DE3-B580-461E-9CD9-53C20EC23225}">
   <ds:schemaRefs>
     <ds:schemaRef ds:uri="http://schemas.microsoft.com/office/2006/metadata/contentType"/>
@@ -58124,15 +58901,15 @@
 </ds:datastoreItem>
 </file>
 
-<file path=customXml/itemProps3.xml><?xml version="1.0" encoding="utf-8"?>
-<ds:datastoreItem xmlns:ds="http://schemas.openxmlformats.org/officeDocument/2006/customXml" ds:itemID="{EC4ECE07-586B-4B29-BB7F-D057AFB5D003}">
+<file path=customXml/itemProps2.xml><?xml version="1.0" encoding="utf-8"?>
+<ds:datastoreItem xmlns:ds="http://schemas.openxmlformats.org/officeDocument/2006/customXml" ds:itemID="{DC449722-D7BA-4619-AAFF-E6701700FEB1}">
   <ds:schemaRefs>
-    <ds:schemaRef ds:uri="http://schemas.openxmlformats.org/officeDocument/2006/bibliography"/>
+    <ds:schemaRef ds:uri="http://schemas.microsoft.com/sharepoint/v3/contenttype/forms"/>
   </ds:schemaRefs>
 </ds:datastoreItem>
 </file>
 
-<file path=customXml/itemProps4.xml><?xml version="1.0" encoding="utf-8"?>
+<file path=customXml/itemProps3.xml><?xml version="1.0" encoding="utf-8"?>
 <ds:datastoreItem xmlns:ds="http://schemas.openxmlformats.org/officeDocument/2006/customXml" ds:itemID="{2C6812DD-A0C9-4519-A80C-4AFA48C7A66F}">
   <ds:schemaRefs>
     <ds:schemaRef ds:uri="http://schemas.microsoft.com/office/2006/metadata/properties"/>
@@ -58140,4 +58917,12 @@
     <ds:schemaRef ds:uri="3dfebdfe-2b22-40ba-8672-9fbc9b4066c4"/>
   </ds:schemaRefs>
 </ds:datastoreItem>
+</file>
+
+<file path=customXml/itemProps4.xml><?xml version="1.0" encoding="utf-8"?>
+<ds:datastoreItem xmlns:ds="http://schemas.openxmlformats.org/officeDocument/2006/customXml" ds:itemID="{EC4ECE07-586B-4B29-BB7F-D057AFB5D003}">
+  <ds:schemaRefs>
+    <ds:schemaRef ds:uri="http://schemas.openxmlformats.org/officeDocument/2006/bibliography"/>
+  </ds:schemaRefs>
+</ds:datastoreItem>
 </file>
</xml_diff>